<commit_message>
Ultima correccion al informe
</commit_message>
<xml_diff>
--- a/laboratorios/lab01/informe/Laboratorio1-Informe.docx
+++ b/laboratorios/lab01/informe/Laboratorio1-Informe.docx
@@ -738,7 +738,14 @@
           <w:sz w:val="22"/>
           <w:szCs w:val="22"/>
         </w:rPr>
-        <w:t>guardamos cada línea del archivo en una lista como un arreglo, usando la función de los string.split() y con el conocimiento del formato en el que se nos está dando la información , teniendo así solo tener que enviarle a los identificadores ese arreglo en la posición donde estaba el identificador.</w:t>
+        <w:t xml:space="preserve">guardamos cada línea del archivo en una lista como un arreglo, usando la función de los string.split() y con el conocimiento del formato en el que se nos está dando la información </w:t>
+      </w:r>
+      <w:r>
+        <w:rPr>
+          <w:sz w:val="22"/>
+          <w:szCs w:val="22"/>
+        </w:rPr>
+        <w:t>relacionamos la primera posición de la línea (donde estaba la ID del nodo) la cual la pusimos en los diccionarios mencionados previamente siendo esto la representación del nodo obviando la necesidad de que esas ID’s empiecen desde la ID 0.</w:t>
       </w:r>
     </w:p>
     <w:p>
@@ -839,7 +846,7 @@
           <w:sz w:val="22"/>
           <w:szCs w:val="22"/>
         </w:rPr>
-        <w:t xml:space="preserve"> otro arreglo donde se mantenía cuenta de en qué subconjunto estaba cada nodo, entonces asumimos que el nodo 0 estaría en el subconjunto 1 y por lo tanto todas sus conexiones estarían en el </w:t>
+        <w:t xml:space="preserve"> otro arreglo donde se mantenía cuenta de en qué subconjunto estaba cada nodo, entonces asumimos </w:t>
       </w:r>
       <w:r>
         <w:rPr>
@@ -847,7 +854,7 @@
           <w:szCs w:val="22"/>
         </w:rPr>
         <w:lastRenderedPageBreak/>
-        <w:t xml:space="preserve">subconjunto 2; con esto en el arreglo recorrimos la matriz comparándola con los valores del arreglo si se encontraba con un nodo que no tenia valor se le asignaba un valor a base del valor del que se estaba evaluando y si en base al nodo que se esta evaluando hay una contradicción con lo ya puesto en el arreglo se denominaba como no divisible. </w:t>
+        <w:t xml:space="preserve">que el nodo 0 estaría en el subconjunto 1 y por lo tanto todas sus conexiones estarían en el subconjunto 2; con esto en el arreglo recorrimos la matriz comparándola con los valores del arreglo si se encontraba con un nodo que no tenia valor se le asignaba un valor a base del valor del que se estaba evaluando y si en base al nodo que se esta evaluando hay una contradicción con lo ya puesto en el arreglo se denominaba como no divisible. </w:t>
       </w:r>
     </w:p>
     <w:p>
@@ -1139,6 +1146,7 @@
       </w:pPr>
       <w:r>
         <w:rPr>
+          <w:noProof/>
           <w:sz w:val="22"/>
           <w:szCs w:val="22"/>
         </w:rPr>
@@ -1667,7 +1675,6 @@
           <w:sz w:val="22"/>
           <w:szCs w:val="22"/>
         </w:rPr>
-        <w:lastRenderedPageBreak/>
         <w:t>6.1</w:t>
       </w:r>
       <w:r>
@@ -4559,6 +4566,7 @@
     <w:lsdException w:name="HTML Sample" w:semiHidden="1" w:unhideWhenUsed="1"/>
     <w:lsdException w:name="HTML Typewriter" w:semiHidden="1" w:unhideWhenUsed="1"/>
     <w:lsdException w:name="HTML Variable" w:semiHidden="1" w:unhideWhenUsed="1"/>
+    <w:lsdException w:name="Normal Table" w:semiHidden="1" w:unhideWhenUsed="1"/>
     <w:lsdException w:name="annotation subject" w:semiHidden="1" w:unhideWhenUsed="1"/>
     <w:lsdException w:name="No List" w:semiHidden="1" w:unhideWhenUsed="1"/>
     <w:lsdException w:name="Outline List 1" w:semiHidden="1" w:unhideWhenUsed="1"/>
@@ -4601,8 +4609,11 @@
     <w:lsdException w:name="Table Contemporary" w:semiHidden="1" w:unhideWhenUsed="1"/>
     <w:lsdException w:name="Table Elegant" w:semiHidden="1" w:unhideWhenUsed="1"/>
     <w:lsdException w:name="Table Professional" w:semiHidden="1" w:unhideWhenUsed="1"/>
+    <w:lsdException w:name="Table Subtle 1" w:semiHidden="1" w:unhideWhenUsed="1"/>
     <w:lsdException w:name="Table Subtle 2" w:semiHidden="1" w:unhideWhenUsed="1"/>
     <w:lsdException w:name="Table Web 1" w:semiHidden="1" w:unhideWhenUsed="1"/>
+    <w:lsdException w:name="Table Web 2" w:semiHidden="1" w:unhideWhenUsed="1"/>
+    <w:lsdException w:name="Table Web 3" w:semiHidden="1" w:unhideWhenUsed="1"/>
     <w:lsdException w:name="Balloon Text" w:semiHidden="1" w:unhideWhenUsed="1"/>
     <w:lsdException w:name="Table Grid" w:uiPriority="39"/>
     <w:lsdException w:name="Table Theme" w:semiHidden="1" w:unhideWhenUsed="1"/>

</xml_diff>